<commit_message>
Added course work + small fixes in course project template
</commit_message>
<xml_diff>
--- a/src/main/resources/templates/course_project_template.docx
+++ b/src/main/resources/templates/course_project_template.docx
@@ -669,10 +669,14 @@
         <w:gridCol w:w="9356"/>
       </w:tblGrid>
       <w:tr>
+        <w:trPr>
+          <w:trHeight w:val="340"/>
+        </w:trPr>
         <w:tc>
           <w:tcPr>
             <w:tcW w:w="9356" w:type="dxa"/>
             <w:shd w:val="clear" w:color="auto" w:fill="auto"/>
+            <w:vAlign w:val="center"/>
           </w:tcPr>
           <w:p>
             <w:pPr>
@@ -782,6 +786,9 @@
         <w:gridCol w:w="9356"/>
       </w:tblGrid>
       <w:tr>
+        <w:trPr>
+          <w:trHeight w:val="340"/>
+        </w:trPr>
         <w:tc>
           <w:tcPr>
             <w:tcW w:w="9356" w:type="dxa"/>
@@ -792,6 +799,7 @@
               <w:right w:val="nil"/>
             </w:tcBorders>
             <w:shd w:val="clear" w:color="auto" w:fill="auto"/>
+            <w:vAlign w:val="center"/>
           </w:tcPr>
           <w:p>
             <w:pPr>
@@ -909,10 +917,14 @@
         <w:gridCol w:w="9356"/>
       </w:tblGrid>
       <w:tr>
+        <w:trPr>
+          <w:trHeight w:val="340"/>
+        </w:trPr>
         <w:tc>
           <w:tcPr>
             <w:tcW w:w="9356" w:type="dxa"/>
             <w:shd w:val="clear" w:color="auto" w:fill="auto"/>
+            <w:vAlign w:val="center"/>
           </w:tcPr>
           <w:p>
             <w:pPr>
@@ -969,10 +981,14 @@
         </w:tc>
       </w:tr>
       <w:tr>
+        <w:trPr>
+          <w:trHeight w:val="340"/>
+        </w:trPr>
         <w:tc>
           <w:tcPr>
             <w:tcW w:w="9356" w:type="dxa"/>
             <w:shd w:val="clear" w:color="auto" w:fill="auto"/>
+            <w:vAlign w:val="center"/>
           </w:tcPr>
           <w:p>
             <w:pPr>
@@ -1079,6 +1095,9 @@
         <w:gridCol w:w="9356"/>
       </w:tblGrid>
       <w:tr>
+        <w:trPr>
+          <w:trHeight w:val="340"/>
+        </w:trPr>
         <w:tc>
           <w:tcPr>
             <w:tcW w:w="9356" w:type="dxa"/>
@@ -1089,6 +1108,7 @@
               <w:right w:val="nil"/>
             </w:tcBorders>
             <w:shd w:val="clear" w:color="auto" w:fill="auto"/>
+            <w:vAlign w:val="center"/>
           </w:tcPr>
           <w:p>
             <w:pPr>
@@ -1098,6 +1118,9 @@
               </w:rPr>
             </w:pPr>
             <w:r>
+              <w:rPr>
+                <w:lang w:val="ru-RU"/>
+              </w:rPr>
               <w:t xml:space="preserve"> </w:t>
             </w:r>
             <w:r>

</xml_diff>

<commit_message>
Added student and topic DTO
</commit_message>
<xml_diff>
--- a/src/main/resources/templates/course_project_template.docx
+++ b/src/main/resources/templates/course_project_template.docx
@@ -387,6 +387,7 @@
                 <w:i/>
                 <w:iCs/>
                 <w:color w:val="000000"/>
+                <w:lang w:val="ru-RU"/>
               </w:rPr>
             </w:pPr>
             <w:r>
@@ -407,8 +408,182 @@
               <w:rPr>
                 <w:i/>
                 <w:iCs/>
-              </w:rPr>
-              <w:t>${group} ${student}</w:t>
+                <w:lang w:val="ru-RU"/>
+              </w:rPr>
+              <w:fldChar w:fldCharType="begin"/>
+            </w:r>
+            <w:r>
+              <w:rPr>
+                <w:i/>
+                <w:iCs/>
+                <w:lang w:val="ru-RU"/>
+              </w:rPr>
+              <w:instrText xml:space="preserve"> MERGEFIELD  ${student.group}  \* MERGEFORMAT </w:instrText>
+            </w:r>
+            <w:r>
+              <w:rPr>
+                <w:i/>
+                <w:iCs/>
+                <w:lang w:val="ru-RU"/>
+              </w:rPr>
+              <w:fldChar w:fldCharType="separate"/>
+            </w:r>
+            <w:r>
+              <w:rPr>
+                <w:i/>
+                <w:iCs/>
+                <w:noProof/>
+                <w:lang w:val="ru-RU"/>
+              </w:rPr>
+              <w:t>«${student.group}»</w:t>
+            </w:r>
+            <w:r>
+              <w:rPr>
+                <w:i/>
+                <w:iCs/>
+                <w:lang w:val="ru-RU"/>
+              </w:rPr>
+              <w:fldChar w:fldCharType="end"/>
+            </w:r>
+            <w:r>
+              <w:rPr>
+                <w:i/>
+                <w:iCs/>
+                <w:lang w:val="ru-RU"/>
+              </w:rPr>
+              <w:t xml:space="preserve"> </w:t>
+            </w:r>
+            <w:r>
+              <w:rPr>
+                <w:i/>
+                <w:iCs/>
+              </w:rPr>
+              <w:fldChar w:fldCharType="begin"/>
+            </w:r>
+            <w:r>
+              <w:rPr>
+                <w:i/>
+                <w:iCs/>
+                <w:lang w:val="ru-RU"/>
+              </w:rPr>
+              <w:instrText xml:space="preserve"> </w:instrText>
+            </w:r>
+            <w:r>
+              <w:rPr>
+                <w:i/>
+                <w:iCs/>
+              </w:rPr>
+              <w:instrText>MERGEFIELD</w:instrText>
+            </w:r>
+            <w:r>
+              <w:rPr>
+                <w:i/>
+                <w:iCs/>
+                <w:lang w:val="ru-RU"/>
+              </w:rPr>
+              <w:instrText xml:space="preserve">  ${</w:instrText>
+            </w:r>
+            <w:r>
+              <w:rPr>
+                <w:i/>
+                <w:iCs/>
+              </w:rPr>
+              <w:instrText>student</w:instrText>
+            </w:r>
+            <w:r>
+              <w:rPr>
+                <w:i/>
+                <w:iCs/>
+                <w:lang w:val="ru-RU"/>
+              </w:rPr>
+              <w:instrText>.</w:instrText>
+            </w:r>
+            <w:r>
+              <w:rPr>
+                <w:i/>
+                <w:iCs/>
+              </w:rPr>
+              <w:instrText>name</w:instrText>
+            </w:r>
+            <w:r>
+              <w:rPr>
+                <w:i/>
+                <w:iCs/>
+                <w:lang w:val="ru-RU"/>
+              </w:rPr>
+              <w:instrText xml:space="preserve">}  \* </w:instrText>
+            </w:r>
+            <w:r>
+              <w:rPr>
+                <w:i/>
+                <w:iCs/>
+              </w:rPr>
+              <w:instrText>MERGEFORMAT</w:instrText>
+            </w:r>
+            <w:r>
+              <w:rPr>
+                <w:i/>
+                <w:iCs/>
+                <w:lang w:val="ru-RU"/>
+              </w:rPr>
+              <w:instrText xml:space="preserve"> </w:instrText>
+            </w:r>
+            <w:r>
+              <w:rPr>
+                <w:i/>
+                <w:iCs/>
+              </w:rPr>
+              <w:fldChar w:fldCharType="separate"/>
+            </w:r>
+            <w:r>
+              <w:rPr>
+                <w:i/>
+                <w:iCs/>
+                <w:noProof/>
+                <w:lang w:val="ru-RU"/>
+              </w:rPr>
+              <w:t>«${</w:t>
+            </w:r>
+            <w:r>
+              <w:rPr>
+                <w:i/>
+                <w:iCs/>
+                <w:noProof/>
+              </w:rPr>
+              <w:t>student</w:t>
+            </w:r>
+            <w:r>
+              <w:rPr>
+                <w:i/>
+                <w:iCs/>
+                <w:noProof/>
+                <w:lang w:val="ru-RU"/>
+              </w:rPr>
+              <w:t>.</w:t>
+            </w:r>
+            <w:r>
+              <w:rPr>
+                <w:i/>
+                <w:iCs/>
+                <w:noProof/>
+              </w:rPr>
+              <w:t>name</w:t>
+            </w:r>
+            <w:r>
+              <w:rPr>
+                <w:i/>
+                <w:iCs/>
+                <w:noProof/>
+                <w:lang w:val="ru-RU"/>
+              </w:rPr>
+              <w:t>}»</w:t>
+            </w:r>
+            <w:r>
+              <w:rPr>
+                <w:i/>
+                <w:iCs/>
+              </w:rPr>
+              <w:fldChar w:fldCharType="end"/>
             </w:r>
           </w:p>
         </w:tc>
@@ -444,7 +619,48 @@
           <w:iCs/>
           <w:u w:val="single"/>
         </w:rPr>
-        <w:t>${projectTheme} "</w:t>
+        <w:fldChar w:fldCharType="begin"/>
+      </w:r>
+      <w:r>
+        <w:rPr>
+          <w:i/>
+          <w:iCs/>
+          <w:u w:val="single"/>
+        </w:rPr>
+        <w:instrText xml:space="preserve"> MERGEFIELD  ${topic.title}  \* MERGEFORMAT </w:instrText>
+      </w:r>
+      <w:r>
+        <w:rPr>
+          <w:i/>
+          <w:iCs/>
+          <w:u w:val="single"/>
+        </w:rPr>
+        <w:fldChar w:fldCharType="separate"/>
+      </w:r>
+      <w:r>
+        <w:rPr>
+          <w:i/>
+          <w:iCs/>
+          <w:noProof/>
+          <w:u w:val="single"/>
+        </w:rPr>
+        <w:t>«${topic.title}»</w:t>
+      </w:r>
+      <w:r>
+        <w:rPr>
+          <w:i/>
+          <w:iCs/>
+          <w:u w:val="single"/>
+        </w:rPr>
+        <w:fldChar w:fldCharType="end"/>
+      </w:r>
+      <w:r>
+        <w:rPr>
+          <w:i/>
+          <w:iCs/>
+          <w:u w:val="single"/>
+        </w:rPr>
+        <w:t xml:space="preserve"> "</w:t>
       </w:r>
       <w:r>
         <w:rPr>

</xml_diff>

<commit_message>
Reworked Student and Topic, changed templates and TemplateProcessors
</commit_message>
<xml_diff>
--- a/src/main/resources/templates/course_project_template.docx
+++ b/src/main/resources/templates/course_project_template.docx
@@ -34,6 +34,7 @@
           <w:lang w:val="ru-RU"/>
         </w:rPr>
       </w:pPr>
+      <w:proofErr w:type="gramStart"/>
       <w:r>
         <w:rPr>
           <w:lang w:val="ru-RU"/>
@@ -54,7 +55,17 @@
           <w:u w:val="single"/>
           <w:lang w:val="ru-RU"/>
         </w:rPr>
-        <w:t>электронно-информационных систем</w:t>
+        <w:t>электронно</w:t>
+      </w:r>
+      <w:proofErr w:type="gramEnd"/>
+      <w:r>
+        <w:rPr>
+          <w:i/>
+          <w:iCs/>
+          <w:u w:val="single"/>
+          <w:lang w:val="ru-RU"/>
+        </w:rPr>
+        <w:t>-информационных систем</w:t>
       </w:r>
       <w:r>
         <w:rPr>
@@ -94,7 +105,14 @@
         <w:rPr>
           <w:lang w:val="ru-RU"/>
         </w:rPr>
-        <w:t>Зав. кафедрой</w:t>
+        <w:t xml:space="preserve">Зав. </w:t>
+      </w:r>
+      <w:proofErr w:type="gramStart"/>
+      <w:r>
+        <w:rPr>
+          <w:lang w:val="ru-RU"/>
+        </w:rPr>
+        <w:t>кафедрой</w:t>
       </w:r>
       <w:r>
         <w:rPr>
@@ -107,7 +125,15 @@
           <w:iCs/>
           <w:lang w:val="ru-RU"/>
         </w:rPr>
-        <w:t>"ЭВМ</w:t>
+        <w:t>"</w:t>
+      </w:r>
+      <w:proofErr w:type="gramEnd"/>
+      <w:r>
+        <w:rPr>
+          <w:iCs/>
+          <w:lang w:val="ru-RU"/>
+        </w:rPr>
+        <w:t>ЭВМ</w:t>
       </w:r>
       <w:r>
         <w:rPr>
@@ -190,6 +216,7 @@
         </w:rPr>
         <w:t> </w:t>
       </w:r>
+      <w:proofErr w:type="spellStart"/>
       <w:r>
         <w:rPr>
           <w:i/>
@@ -198,6 +225,7 @@
         </w:rPr>
         <w:t>Дереченник</w:t>
       </w:r>
+      <w:proofErr w:type="spellEnd"/>
     </w:p>
     <w:p>
       <w:pPr>
@@ -243,7 +271,44 @@
           <w:u w:val="single"/>
           <w:lang w:val="ru-RU"/>
         </w:rPr>
-        <w:t>${day}</w:t>
+        <w:fldChar w:fldCharType="begin"/>
+      </w:r>
+      <w:r>
+        <w:rPr>
+          <w:i/>
+          <w:iCs/>
+          <w:u w:val="single"/>
+          <w:lang w:val="ru-RU"/>
+        </w:rPr>
+        <w:instrText xml:space="preserve"> MERGEFIELD  ${day}  \* MERGEFORMAT </w:instrText>
+      </w:r>
+      <w:r>
+        <w:rPr>
+          <w:i/>
+          <w:iCs/>
+          <w:u w:val="single"/>
+          <w:lang w:val="ru-RU"/>
+        </w:rPr>
+        <w:fldChar w:fldCharType="separate"/>
+      </w:r>
+      <w:r>
+        <w:rPr>
+          <w:i/>
+          <w:iCs/>
+          <w:noProof/>
+          <w:u w:val="single"/>
+          <w:lang w:val="ru-RU"/>
+        </w:rPr>
+        <w:t>«${day}»</w:t>
+      </w:r>
+      <w:r>
+        <w:rPr>
+          <w:i/>
+          <w:iCs/>
+          <w:u w:val="single"/>
+          <w:lang w:val="ru-RU"/>
+        </w:rPr>
+        <w:fldChar w:fldCharType="end"/>
       </w:r>
       <w:r>
         <w:rPr>
@@ -279,7 +344,44 @@
           <w:u w:val="single"/>
           <w:lang w:val="ru-RU"/>
         </w:rPr>
-        <w:t>${month}</w:t>
+        <w:fldChar w:fldCharType="begin"/>
+      </w:r>
+      <w:r>
+        <w:rPr>
+          <w:i/>
+          <w:iCs/>
+          <w:u w:val="single"/>
+          <w:lang w:val="ru-RU"/>
+        </w:rPr>
+        <w:instrText xml:space="preserve"> MERGEFIELD  ${month}  \* MERGEFORMAT </w:instrText>
+      </w:r>
+      <w:r>
+        <w:rPr>
+          <w:i/>
+          <w:iCs/>
+          <w:u w:val="single"/>
+          <w:lang w:val="ru-RU"/>
+        </w:rPr>
+        <w:fldChar w:fldCharType="separate"/>
+      </w:r>
+      <w:r>
+        <w:rPr>
+          <w:i/>
+          <w:iCs/>
+          <w:noProof/>
+          <w:u w:val="single"/>
+          <w:lang w:val="ru-RU"/>
+        </w:rPr>
+        <w:t>«${month}»</w:t>
+      </w:r>
+      <w:r>
+        <w:rPr>
+          <w:i/>
+          <w:iCs/>
+          <w:u w:val="single"/>
+          <w:lang w:val="ru-RU"/>
+        </w:rPr>
+        <w:fldChar w:fldCharType="end"/>
       </w:r>
       <w:r>
         <w:rPr>
@@ -300,7 +402,40 @@
           <w:iCs/>
           <w:lang w:val="ru-RU"/>
         </w:rPr>
-        <w:t>${year}</w:t>
+        <w:fldChar w:fldCharType="begin"/>
+      </w:r>
+      <w:r>
+        <w:rPr>
+          <w:i/>
+          <w:iCs/>
+          <w:lang w:val="ru-RU"/>
+        </w:rPr>
+        <w:instrText xml:space="preserve"> MERGEFIELD  ${year}  \* MERGEFORMAT </w:instrText>
+      </w:r>
+      <w:r>
+        <w:rPr>
+          <w:i/>
+          <w:iCs/>
+          <w:lang w:val="ru-RU"/>
+        </w:rPr>
+        <w:fldChar w:fldCharType="separate"/>
+      </w:r>
+      <w:r>
+        <w:rPr>
+          <w:i/>
+          <w:iCs/>
+          <w:noProof/>
+          <w:lang w:val="ru-RU"/>
+        </w:rPr>
+        <w:t>«${year}»</w:t>
+      </w:r>
+      <w:r>
+        <w:rPr>
+          <w:i/>
+          <w:iCs/>
+          <w:lang w:val="ru-RU"/>
+        </w:rPr>
+        <w:fldChar w:fldCharType="end"/>
       </w:r>
       <w:r>
         <w:rPr>
@@ -398,17 +533,16 @@
             </w:r>
             <w:r>
               <w:rPr>
-                <w:i/>
-                <w:iCs/>
-                <w:lang w:val="ru-RU"/>
-              </w:rPr>
-              <w:t xml:space="preserve">  </w:t>
-            </w:r>
-            <w:r>
-              <w:rPr>
-                <w:i/>
-                <w:iCs/>
-                <w:lang w:val="ru-RU"/>
+                <w:lang w:val="ru-RU"/>
+              </w:rPr>
+              <w:t xml:space="preserve"> </w:t>
+            </w:r>
+            <w:r>
+              <w:rPr>
+                <w:i/>
+                <w:iCs/>
+                <w:sz w:val="22"/>
+                <w:szCs w:val="22"/>
               </w:rPr>
               <w:fldChar w:fldCharType="begin"/>
             </w:r>
@@ -416,15 +550,94 @@
               <w:rPr>
                 <w:i/>
                 <w:iCs/>
-                <w:lang w:val="ru-RU"/>
-              </w:rPr>
-              <w:instrText xml:space="preserve"> MERGEFIELD  ${student.group}  \* MERGEFORMAT </w:instrText>
-            </w:r>
-            <w:r>
-              <w:rPr>
-                <w:i/>
-                <w:iCs/>
-                <w:lang w:val="ru-RU"/>
+                <w:sz w:val="22"/>
+                <w:szCs w:val="22"/>
+                <w:lang w:val="ru-RU"/>
+              </w:rPr>
+              <w:instrText xml:space="preserve"> </w:instrText>
+            </w:r>
+            <w:r>
+              <w:rPr>
+                <w:i/>
+                <w:iCs/>
+                <w:sz w:val="22"/>
+                <w:szCs w:val="22"/>
+              </w:rPr>
+              <w:instrText>MERGEFIELD</w:instrText>
+            </w:r>
+            <w:r>
+              <w:rPr>
+                <w:i/>
+                <w:iCs/>
+                <w:sz w:val="22"/>
+                <w:szCs w:val="22"/>
+                <w:lang w:val="ru-RU"/>
+              </w:rPr>
+              <w:instrText xml:space="preserve">  ${</w:instrText>
+            </w:r>
+            <w:r>
+              <w:rPr>
+                <w:i/>
+                <w:iCs/>
+                <w:sz w:val="22"/>
+                <w:szCs w:val="22"/>
+              </w:rPr>
+              <w:instrText>student</w:instrText>
+            </w:r>
+            <w:r>
+              <w:rPr>
+                <w:i/>
+                <w:iCs/>
+                <w:sz w:val="22"/>
+                <w:szCs w:val="22"/>
+                <w:lang w:val="ru-RU"/>
+              </w:rPr>
+              <w:instrText>.</w:instrText>
+            </w:r>
+            <w:r>
+              <w:rPr>
+                <w:i/>
+                <w:iCs/>
+                <w:sz w:val="22"/>
+                <w:szCs w:val="22"/>
+              </w:rPr>
+              <w:instrText>group</w:instrText>
+            </w:r>
+            <w:r>
+              <w:rPr>
+                <w:i/>
+                <w:iCs/>
+                <w:sz w:val="22"/>
+                <w:szCs w:val="22"/>
+                <w:lang w:val="ru-RU"/>
+              </w:rPr>
+              <w:instrText xml:space="preserve">}  \* </w:instrText>
+            </w:r>
+            <w:r>
+              <w:rPr>
+                <w:i/>
+                <w:iCs/>
+                <w:sz w:val="22"/>
+                <w:szCs w:val="22"/>
+              </w:rPr>
+              <w:instrText>MERGEFORMAT</w:instrText>
+            </w:r>
+            <w:r>
+              <w:rPr>
+                <w:i/>
+                <w:iCs/>
+                <w:sz w:val="22"/>
+                <w:szCs w:val="22"/>
+                <w:lang w:val="ru-RU"/>
+              </w:rPr>
+              <w:instrText xml:space="preserve"> </w:instrText>
+            </w:r>
+            <w:r>
+              <w:rPr>
+                <w:i/>
+                <w:iCs/>
+                <w:sz w:val="22"/>
+                <w:szCs w:val="22"/>
               </w:rPr>
               <w:fldChar w:fldCharType="separate"/>
             </w:r>
@@ -433,15 +646,58 @@
                 <w:i/>
                 <w:iCs/>
                 <w:noProof/>
-                <w:lang w:val="ru-RU"/>
-              </w:rPr>
-              <w:t>«${student.group}»</w:t>
-            </w:r>
-            <w:r>
-              <w:rPr>
-                <w:i/>
-                <w:iCs/>
-                <w:lang w:val="ru-RU"/>
+                <w:sz w:val="22"/>
+                <w:szCs w:val="22"/>
+                <w:lang w:val="ru-RU"/>
+              </w:rPr>
+              <w:t>«${</w:t>
+            </w:r>
+            <w:r>
+              <w:rPr>
+                <w:i/>
+                <w:iCs/>
+                <w:noProof/>
+              </w:rPr>
+              <w:t>student</w:t>
+            </w:r>
+            <w:r>
+              <w:rPr>
+                <w:i/>
+                <w:iCs/>
+                <w:noProof/>
+                <w:sz w:val="22"/>
+                <w:szCs w:val="22"/>
+                <w:lang w:val="ru-RU"/>
+              </w:rPr>
+              <w:t>.</w:t>
+            </w:r>
+            <w:r>
+              <w:rPr>
+                <w:i/>
+                <w:iCs/>
+                <w:noProof/>
+                <w:sz w:val="22"/>
+                <w:szCs w:val="22"/>
+              </w:rPr>
+              <w:t>group</w:t>
+            </w:r>
+            <w:r>
+              <w:rPr>
+                <w:i/>
+                <w:iCs/>
+                <w:noProof/>
+                <w:sz w:val="22"/>
+                <w:szCs w:val="22"/>
+                <w:lang w:val="ru-RU"/>
+              </w:rPr>
+              <w:t>}»</w:t>
+            </w:r>
+            <w:r>
+              <w:rPr>
+                <w:i/>
+                <w:iCs/>
+                <w:sz w:val="22"/>
+                <w:szCs w:val="22"/>
               </w:rPr>
               <w:fldChar w:fldCharType="end"/>
             </w:r>
@@ -449,6 +705,8 @@
               <w:rPr>
                 <w:i/>
                 <w:iCs/>
+                <w:sz w:val="22"/>
+                <w:szCs w:val="22"/>
                 <w:lang w:val="ru-RU"/>
               </w:rPr>
               <w:t xml:space="preserve"> </w:t>
@@ -626,8 +884,77 @@
           <w:i/>
           <w:iCs/>
           <w:u w:val="single"/>
-        </w:rPr>
-        <w:instrText xml:space="preserve"> MERGEFIELD  ${topic.title}  \* MERGEFORMAT </w:instrText>
+          <w:lang w:val="ru-RU"/>
+        </w:rPr>
+        <w:instrText xml:space="preserve"> </w:instrText>
+      </w:r>
+      <w:r>
+        <w:rPr>
+          <w:i/>
+          <w:iCs/>
+          <w:u w:val="single"/>
+        </w:rPr>
+        <w:instrText>MERGEFIELD</w:instrText>
+      </w:r>
+      <w:r>
+        <w:rPr>
+          <w:i/>
+          <w:iCs/>
+          <w:u w:val="single"/>
+          <w:lang w:val="ru-RU"/>
+        </w:rPr>
+        <w:instrText xml:space="preserve">  ${</w:instrText>
+      </w:r>
+      <w:r>
+        <w:rPr>
+          <w:i/>
+          <w:iCs/>
+          <w:u w:val="single"/>
+        </w:rPr>
+        <w:instrText>topic</w:instrText>
+      </w:r>
+      <w:r>
+        <w:rPr>
+          <w:i/>
+          <w:iCs/>
+          <w:u w:val="single"/>
+          <w:lang w:val="ru-RU"/>
+        </w:rPr>
+        <w:instrText>.</w:instrText>
+      </w:r>
+      <w:r>
+        <w:rPr>
+          <w:i/>
+          <w:iCs/>
+          <w:u w:val="single"/>
+        </w:rPr>
+        <w:instrText>title</w:instrText>
+      </w:r>
+      <w:r>
+        <w:rPr>
+          <w:i/>
+          <w:iCs/>
+          <w:u w:val="single"/>
+          <w:lang w:val="ru-RU"/>
+        </w:rPr>
+        <w:instrText xml:space="preserve">}  \* </w:instrText>
+      </w:r>
+      <w:r>
+        <w:rPr>
+          <w:i/>
+          <w:iCs/>
+          <w:u w:val="single"/>
+        </w:rPr>
+        <w:instrText>MERGEFORMAT</w:instrText>
+      </w:r>
+      <w:r>
+        <w:rPr>
+          <w:i/>
+          <w:iCs/>
+          <w:u w:val="single"/>
+          <w:lang w:val="ru-RU"/>
+        </w:rPr>
+        <w:instrText xml:space="preserve"> </w:instrText>
       </w:r>
       <w:r>
         <w:rPr>
@@ -643,8 +970,47 @@
           <w:iCs/>
           <w:noProof/>
           <w:u w:val="single"/>
-        </w:rPr>
-        <w:t>«${topic.title}»</w:t>
+          <w:lang w:val="ru-RU"/>
+        </w:rPr>
+        <w:t>«${</w:t>
+      </w:r>
+      <w:r>
+        <w:rPr>
+          <w:i/>
+          <w:iCs/>
+          <w:noProof/>
+          <w:u w:val="single"/>
+        </w:rPr>
+        <w:t>topic</w:t>
+      </w:r>
+      <w:r>
+        <w:rPr>
+          <w:i/>
+          <w:iCs/>
+          <w:noProof/>
+          <w:u w:val="single"/>
+          <w:lang w:val="ru-RU"/>
+        </w:rPr>
+        <w:t>.</w:t>
+      </w:r>
+      <w:r>
+        <w:rPr>
+          <w:i/>
+          <w:iCs/>
+          <w:noProof/>
+          <w:u w:val="single"/>
+        </w:rPr>
+        <w:t>title</w:t>
+      </w:r>
+      <w:r>
+        <w:rPr>
+          <w:i/>
+          <w:iCs/>
+          <w:noProof/>
+          <w:u w:val="single"/>
+          <w:lang w:val="ru-RU"/>
+        </w:rPr>
+        <w:t>}»</w:t>
       </w:r>
       <w:r>
         <w:rPr>
@@ -659,6 +1025,7 @@
           <w:i/>
           <w:iCs/>
           <w:u w:val="single"/>
+          <w:lang w:val="ru-RU"/>
         </w:rPr>
         <w:t xml:space="preserve"> "</w:t>
       </w:r>
@@ -692,7 +1059,62 @@
           <w:u w:val="single"/>
           <w:lang w:val="ru-RU"/>
         </w:rPr>
-        <w:t xml:space="preserve">     ${deadline}                                  </w:t>
+        <w:t xml:space="preserve">     </w:t>
+      </w:r>
+      <w:r>
+        <w:rPr>
+          <w:i/>
+          <w:iCs/>
+          <w:u w:val="single"/>
+          <w:lang w:val="ru-RU"/>
+        </w:rPr>
+        <w:fldChar w:fldCharType="begin"/>
+      </w:r>
+      <w:r>
+        <w:rPr>
+          <w:i/>
+          <w:iCs/>
+          <w:u w:val="single"/>
+          <w:lang w:val="ru-RU"/>
+        </w:rPr>
+        <w:instrText xml:space="preserve"> MERGEFIELD  ${deadline}  \* MERGEFORMAT </w:instrText>
+      </w:r>
+      <w:r>
+        <w:rPr>
+          <w:i/>
+          <w:iCs/>
+          <w:u w:val="single"/>
+          <w:lang w:val="ru-RU"/>
+        </w:rPr>
+        <w:fldChar w:fldCharType="separate"/>
+      </w:r>
+      <w:r>
+        <w:rPr>
+          <w:i/>
+          <w:iCs/>
+          <w:noProof/>
+          <w:u w:val="single"/>
+          <w:lang w:val="ru-RU"/>
+        </w:rPr>
+        <w:t>«${deadline}»</w:t>
+      </w:r>
+      <w:r>
+        <w:rPr>
+          <w:i/>
+          <w:iCs/>
+          <w:u w:val="single"/>
+          <w:lang w:val="ru-RU"/>
+        </w:rPr>
+        <w:fldChar w:fldCharType="end"/>
+      </w:r>
+      <w:r>
+        <w:rPr>
+          <w:i/>
+          <w:iCs/>
+          <w:u w:val="single"/>
+          <w:lang w:val="ru-RU"/>
+        </w:rPr>
+        <w:t xml:space="preserve">                                  </w:t>
       </w:r>
     </w:p>
     <w:tbl>
@@ -770,7 +1192,7 @@
               <w:rPr>
                 <w:spacing w:val="-4"/>
               </w:rPr>
-              <w:instrText xml:space="preserve"> MERGEFIELD  ${items.name}  \* MERGEFORMAT </w:instrText>
+              <w:instrText xml:space="preserve"> MERGEFIELD  "@before-row[#list topic.items as item]"  \* MERGEFORMAT </w:instrText>
             </w:r>
             <w:r>
               <w:rPr>
@@ -783,7 +1205,69 @@
                 <w:noProof/>
                 <w:spacing w:val="-4"/>
               </w:rPr>
-              <w:t>«${items.name}»</w:t>
+              <w:t>«@before-row[#list topic.items as item]»</w:t>
+            </w:r>
+            <w:r>
+              <w:rPr>
+                <w:spacing w:val="-4"/>
+              </w:rPr>
+              <w:fldChar w:fldCharType="end"/>
+            </w:r>
+            <w:r>
+              <w:rPr>
+                <w:spacing w:val="-4"/>
+              </w:rPr>
+              <w:fldChar w:fldCharType="begin"/>
+            </w:r>
+            <w:r>
+              <w:rPr>
+                <w:spacing w:val="-4"/>
+              </w:rPr>
+              <w:instrText xml:space="preserve"> MERGEFIELD  ${item.name}  \* MERGEFORMAT </w:instrText>
+            </w:r>
+            <w:r>
+              <w:rPr>
+                <w:spacing w:val="-4"/>
+              </w:rPr>
+              <w:fldChar w:fldCharType="separate"/>
+            </w:r>
+            <w:r>
+              <w:rPr>
+                <w:noProof/>
+                <w:spacing w:val="-4"/>
+              </w:rPr>
+              <w:t>«${item.name}»</w:t>
+            </w:r>
+            <w:r>
+              <w:rPr>
+                <w:spacing w:val="-4"/>
+              </w:rPr>
+              <w:fldChar w:fldCharType="end"/>
+            </w:r>
+            <w:r>
+              <w:rPr>
+                <w:spacing w:val="-4"/>
+              </w:rPr>
+              <w:fldChar w:fldCharType="begin"/>
+            </w:r>
+            <w:r>
+              <w:rPr>
+                <w:spacing w:val="-4"/>
+              </w:rPr>
+              <w:instrText xml:space="preserve"> MERGEFIELD  @after-row[/#list]  \* MERGEFORMAT </w:instrText>
+            </w:r>
+            <w:r>
+              <w:rPr>
+                <w:spacing w:val="-4"/>
+              </w:rPr>
+              <w:fldChar w:fldCharType="separate"/>
+            </w:r>
+            <w:r>
+              <w:rPr>
+                <w:noProof/>
+                <w:spacing w:val="-4"/>
+              </w:rPr>
+              <w:t>«@after-row[/#list]»</w:t>
             </w:r>
             <w:r>
               <w:rPr>
@@ -803,37 +1287,36 @@
               <w:ind w:left="-105" w:firstLine="284"/>
               <w:rPr>
                 <w:spacing w:val="-4"/>
+              </w:rPr>
+            </w:pPr>
+            <w:r>
+              <w:rPr>
+                <w:spacing w:val="-4"/>
                 <w:lang w:val="en-GB"/>
               </w:rPr>
-            </w:pPr>
+              <w:fldChar w:fldCharType="begin"/>
+            </w:r>
             <w:r>
               <w:rPr>
                 <w:spacing w:val="-4"/>
                 <w:lang w:val="en-GB"/>
               </w:rPr>
-              <w:fldChar w:fldCharType="begin"/>
+              <w:instrText xml:space="preserve"> MERGEFIELD  ${item.value}  \* MERGEFORMAT </w:instrText>
             </w:r>
             <w:r>
               <w:rPr>
                 <w:spacing w:val="-4"/>
                 <w:lang w:val="en-GB"/>
               </w:rPr>
-              <w:instrText xml:space="preserve"> MERGEFIELD  ${items.value}  \* MERGEFORMAT </w:instrText>
-            </w:r>
-            <w:r>
-              <w:rPr>
+              <w:fldChar w:fldCharType="separate"/>
+            </w:r>
+            <w:r>
+              <w:rPr>
+                <w:noProof/>
                 <w:spacing w:val="-4"/>
                 <w:lang w:val="en-GB"/>
               </w:rPr>
-              <w:fldChar w:fldCharType="separate"/>
-            </w:r>
-            <w:r>
-              <w:rPr>
-                <w:noProof/>
-                <w:spacing w:val="-4"/>
-                <w:lang w:val="en-GB"/>
-              </w:rPr>
-              <w:t>«${items.value}»</w:t>
+              <w:t>«${item.value}»</w:t>
             </w:r>
             <w:r>
               <w:rPr>
@@ -1247,7 +1730,62 @@
           <w:u w:val="single"/>
           <w:lang w:val="ru-RU"/>
         </w:rPr>
-        <w:t xml:space="preserve">         ${approvalDate}                                                              </w:t>
+        <w:t xml:space="preserve">         </w:t>
+      </w:r>
+      <w:r>
+        <w:rPr>
+          <w:i/>
+          <w:iCs/>
+          <w:u w:val="single"/>
+          <w:lang w:val="ru-RU"/>
+        </w:rPr>
+        <w:fldChar w:fldCharType="begin"/>
+      </w:r>
+      <w:r>
+        <w:rPr>
+          <w:i/>
+          <w:iCs/>
+          <w:u w:val="single"/>
+          <w:lang w:val="ru-RU"/>
+        </w:rPr>
+        <w:instrText xml:space="preserve"> MERGEFIELD  ${approvalDate}  \* MERGEFORMAT </w:instrText>
+      </w:r>
+      <w:r>
+        <w:rPr>
+          <w:i/>
+          <w:iCs/>
+          <w:u w:val="single"/>
+          <w:lang w:val="ru-RU"/>
+        </w:rPr>
+        <w:fldChar w:fldCharType="separate"/>
+      </w:r>
+      <w:r>
+        <w:rPr>
+          <w:i/>
+          <w:iCs/>
+          <w:noProof/>
+          <w:u w:val="single"/>
+          <w:lang w:val="ru-RU"/>
+        </w:rPr>
+        <w:t>«${approvalDate}»</w:t>
+      </w:r>
+      <w:r>
+        <w:rPr>
+          <w:i/>
+          <w:iCs/>
+          <w:u w:val="single"/>
+          <w:lang w:val="ru-RU"/>
+        </w:rPr>
+        <w:fldChar w:fldCharType="end"/>
+      </w:r>
+      <w:r>
+        <w:rPr>
+          <w:i/>
+          <w:iCs/>
+          <w:u w:val="single"/>
+          <w:lang w:val="ru-RU"/>
+        </w:rPr>
+        <w:t xml:space="preserve">                                                              </w:t>
       </w:r>
     </w:p>
     <w:p>

</xml_diff>

<commit_message>
Added and tested parsers, Template types and Excel files + small changes
</commit_message>
<xml_diff>
--- a/src/main/resources/templates/course_project_template.docx
+++ b/src/main/resources/templates/course_project_template.docx
@@ -761,7 +761,7 @@
                 <w:i/>
                 <w:iCs/>
               </w:rPr>
-              <w:instrText>name</w:instrText>
+              <w:instrText>fullName</w:instrText>
             </w:r>
             <w:r>
               <w:rPr>
@@ -825,7 +825,7 @@
                 <w:iCs/>
                 <w:noProof/>
               </w:rPr>
-              <w:t>name</w:t>
+              <w:t>fullName</w:t>
             </w:r>
             <w:r>
               <w:rPr>

</xml_diff>